<commit_message>
subo reglas de negocio
</commit_message>
<xml_diff>
--- a/documentos/Reglas_de_Negocio_Veterinaria.docx
+++ b/documentos/Reglas_de_Negocio_Veterinaria.docx
@@ -1,6 +1,6 @@
 
 <file path=word/document.xml><?xml version="1.0" encoding="utf-8"?>
-<w:document xmlns:wpc="http://schemas.microsoft.com/office/word/2010/wordprocessingCanvas" xmlns:cx="http://schemas.microsoft.com/office/drawing/2014/chartex" xmlns:mc="http://schemas.openxmlformats.org/markup-compatibility/2006" xmlns:o="urn:schemas-microsoft-com:office:office" xmlns:r="http://schemas.openxmlformats.org/officeDocument/2006/relationships" xmlns:m="http://schemas.openxmlformats.org/officeDocument/2006/math" xmlns:v="urn:schemas-microsoft-com:vml" xmlns:wp14="http://schemas.microsoft.com/office/word/2010/wordprocessingDrawing" xmlns:wp="http://schemas.openxmlformats.org/drawingml/2006/wordprocessingDrawing" xmlns:w10="urn:schemas-microsoft-com:office:word" xmlns:w="http://schemas.openxmlformats.org/wordprocessingml/2006/main" xmlns:w14="http://schemas.microsoft.com/office/word/2010/wordml" xmlns:w15="http://schemas.microsoft.com/office/word/2012/wordml" xmlns:w16se="http://schemas.microsoft.com/office/word/2015/wordml/symex" xmlns:wpg="http://schemas.microsoft.com/office/word/2010/wordprocessingGroup" xmlns:wpi="http://schemas.microsoft.com/office/word/2010/wordprocessingInk" xmlns:wne="http://schemas.microsoft.com/office/word/2006/wordml" xmlns:wps="http://schemas.microsoft.com/office/word/2010/wordprocessingShape" mc:Ignorable="w14 w15 w16se wp14">
+<w:document xmlns:wpc="http://schemas.microsoft.com/office/word/2010/wordprocessingCanvas" xmlns:cx="http://schemas.microsoft.com/office/drawing/2014/chartex" xmlns:cx1="http://schemas.microsoft.com/office/drawing/2015/9/8/chartex" xmlns:cx2="http://schemas.microsoft.com/office/drawing/2015/10/21/chartex" xmlns:cx3="http://schemas.microsoft.com/office/drawing/2016/5/9/chartex" xmlns:cx4="http://schemas.microsoft.com/office/drawing/2016/5/10/chartex" xmlns:cx5="http://schemas.microsoft.com/office/drawing/2016/5/11/chartex" xmlns:cx6="http://schemas.microsoft.com/office/drawing/2016/5/12/chartex" xmlns:cx7="http://schemas.microsoft.com/office/drawing/2016/5/13/chartex" xmlns:cx8="http://schemas.microsoft.com/office/drawing/2016/5/14/chartex" xmlns:mc="http://schemas.openxmlformats.org/markup-compatibility/2006" xmlns:aink="http://schemas.microsoft.com/office/drawing/2016/ink" xmlns:am3d="http://schemas.microsoft.com/office/drawing/2017/model3d" xmlns:o="urn:schemas-microsoft-com:office:office" xmlns:r="http://schemas.openxmlformats.org/officeDocument/2006/relationships" xmlns:m="http://schemas.openxmlformats.org/officeDocument/2006/math" xmlns:v="urn:schemas-microsoft-com:vml" xmlns:wp14="http://schemas.microsoft.com/office/word/2010/wordprocessingDrawing" xmlns:wp="http://schemas.openxmlformats.org/drawingml/2006/wordprocessingDrawing" xmlns:w10="urn:schemas-microsoft-com:office:word" xmlns:w="http://schemas.openxmlformats.org/wordprocessingml/2006/main" xmlns:w14="http://schemas.microsoft.com/office/word/2010/wordml" xmlns:w15="http://schemas.microsoft.com/office/word/2012/wordml" xmlns:w16cex="http://schemas.microsoft.com/office/word/2018/wordml/cex" xmlns:w16cid="http://schemas.microsoft.com/office/word/2016/wordml/cid" xmlns:w16="http://schemas.microsoft.com/office/word/2018/wordml" xmlns:w16sdtdh="http://schemas.microsoft.com/office/word/2020/wordml/sdtdatahash" xmlns:w16se="http://schemas.microsoft.com/office/word/2015/wordml/symex" xmlns:wpg="http://schemas.microsoft.com/office/word/2010/wordprocessingGroup" xmlns:wpi="http://schemas.microsoft.com/office/word/2010/wordprocessingInk" xmlns:wne="http://schemas.microsoft.com/office/word/2006/wordml" xmlns:wps="http://schemas.microsoft.com/office/word/2010/wordprocessingShape" mc:Ignorable="w14 w15 w16se w16cid w16 w16cex w16sdtdh wp14">
   <w:body>
     <w:p>
       <w:pPr>
@@ -66,22 +66,26 @@
         <w:rPr>
           <w:lang w:val="es-ES"/>
         </w:rPr>
-        <w:t xml:space="preserve">Los roles determinan los permisos: por </w:t>
-      </w:r>
-      <w:r>
-        <w:rPr>
-          <w:lang w:val="es-ES"/>
-        </w:rPr>
-        <w:t>ejemplo, un rol administrador puede gestionar usuarios, mientras que un rol veterinario puede registrar diagnósticos.</w:t>
+        <w:t>Los roles determinan los permisos: por ejemplo, un rol administrador puede gestionar usuarios, mientras que un rol veterinario puede registrar diagnósticos.</w:t>
       </w:r>
     </w:p>
     <w:p>
       <w:pPr>
         <w:pStyle w:val="Ttulo2"/>
       </w:pPr>
+      <w:proofErr w:type="spellStart"/>
       <w:r>
-        <w:t>Puestos y Empleados</w:t>
+        <w:t>Puestos</w:t>
       </w:r>
+      <w:proofErr w:type="spellEnd"/>
+      <w:r>
+        <w:t xml:space="preserve"> y </w:t>
+      </w:r>
+      <w:proofErr w:type="spellStart"/>
+      <w:r>
+        <w:t>Empleados</w:t>
+      </w:r>
+      <w:proofErr w:type="spellEnd"/>
     </w:p>
     <w:p>
       <w:pPr>
@@ -94,27 +98,7 @@
         <w:rPr>
           <w:lang w:val="es-ES"/>
         </w:rPr>
-        <w:t>Cada empleado debe estar asociado a un puesto definido en la tabla Puestos.</w:t>
-      </w:r>
-    </w:p>
-    <w:p>
-      <w:pPr>
-        <w:pStyle w:val="Listaconnmeros"/>
-        <w:rPr>
-          <w:lang w:val="es-ES"/>
-        </w:rPr>
-      </w:pPr>
-      <w:r>
-        <w:rPr>
-          <w:lang w:val="es-ES"/>
-        </w:rPr>
-        <w:t xml:space="preserve">No se permite registrar dos empleados con </w:t>
-      </w:r>
-      <w:r>
-        <w:rPr>
-          <w:lang w:val="es-ES"/>
-        </w:rPr>
-        <w:t>el mismo DNI.</w:t>
+        <w:t>No se permite registrar dos empleados con el mismo DNI.</w:t>
       </w:r>
     </w:p>
     <w:p>
@@ -164,13 +148,7 @@
         <w:rPr>
           <w:lang w:val="es-ES"/>
         </w:rPr>
-        <w:t>Un cliente puede tener múltiples mascotas asoc</w:t>
-      </w:r>
-      <w:r>
-        <w:rPr>
-          <w:lang w:val="es-ES"/>
-        </w:rPr>
-        <w:t>iadas.</w:t>
+        <w:t>Un cliente puede tener múltiples mascotas asociadas.</w:t>
       </w:r>
     </w:p>
     <w:p>
@@ -220,13 +198,7 @@
         <w:rPr>
           <w:lang w:val="es-ES"/>
         </w:rPr>
-        <w:t xml:space="preserve">Una raza no puede existir sin estar </w:t>
-      </w:r>
-      <w:r>
-        <w:rPr>
-          <w:lang w:val="es-ES"/>
-        </w:rPr>
-        <w:t>vinculada a una especie.</w:t>
+        <w:t>Una raza no puede existir sin estar vinculada a una especie.</w:t>
       </w:r>
     </w:p>
     <w:p>
@@ -290,13 +262,7 @@
         <w:rPr>
           <w:lang w:val="es-ES"/>
         </w:rPr>
-        <w:t xml:space="preserve">Los turnos </w:t>
-      </w:r>
-      <w:r>
-        <w:rPr>
-          <w:lang w:val="es-ES"/>
-        </w:rPr>
-        <w:t>deben tener un estado válido: Pendiente, Confirmado, Cancelado o Atendido.</w:t>
+        <w:t>Los turnos deben tener un estado válido: Pendiente, Confirmado, Cancelado o Atendido.</w:t>
       </w:r>
     </w:p>
     <w:p>
@@ -310,7 +276,69 @@
         <w:rPr>
           <w:lang w:val="es-ES"/>
         </w:rPr>
-        <w:t>Solo los empleados con puesto veterinario pueden ser asignados a un turno médico.</w:t>
+        <w:t>L</w:t>
+      </w:r>
+      <w:r>
+        <w:rPr>
+          <w:lang w:val="es-ES"/>
+        </w:rPr>
+        <w:t xml:space="preserve">os empleados </w:t>
+      </w:r>
+      <w:r>
+        <w:rPr>
+          <w:lang w:val="es-ES"/>
+        </w:rPr>
+        <w:t xml:space="preserve">y </w:t>
+      </w:r>
+      <w:r>
+        <w:rPr>
+          <w:lang w:val="es-ES"/>
+        </w:rPr>
+        <w:t>veterinario</w:t>
+      </w:r>
+      <w:r>
+        <w:rPr>
+          <w:lang w:val="es-ES"/>
+        </w:rPr>
+        <w:t>s</w:t>
+      </w:r>
+      <w:r>
+        <w:rPr>
+          <w:lang w:val="es-ES"/>
+        </w:rPr>
+        <w:t xml:space="preserve"> pueden </w:t>
+      </w:r>
+      <w:r>
+        <w:rPr>
+          <w:lang w:val="es-ES"/>
+        </w:rPr>
+        <w:t>asignar</w:t>
+      </w:r>
+      <w:r>
+        <w:rPr>
+          <w:lang w:val="es-ES"/>
+        </w:rPr>
+        <w:t xml:space="preserve"> </w:t>
+      </w:r>
+      <w:proofErr w:type="gramStart"/>
+      <w:r>
+        <w:rPr>
+          <w:lang w:val="es-ES"/>
+        </w:rPr>
+        <w:t>turnos</w:t>
+      </w:r>
+      <w:r>
+        <w:rPr>
+          <w:lang w:val="es-ES"/>
+        </w:rPr>
+        <w:t xml:space="preserve"> médico</w:t>
+      </w:r>
+      <w:proofErr w:type="gramEnd"/>
+      <w:r>
+        <w:rPr>
+          <w:lang w:val="es-ES"/>
+        </w:rPr>
+        <w:t>.</w:t>
       </w:r>
     </w:p>
     <w:p>
@@ -332,13 +360,7 @@
         <w:rPr>
           <w:lang w:val="es-ES"/>
         </w:rPr>
-        <w:t>Todo producto debe estar asociado a una categoría y opcionalmente a una espe</w:t>
-      </w:r>
-      <w:r>
-        <w:rPr>
-          <w:lang w:val="es-ES"/>
-        </w:rPr>
-        <w:t>cie (</w:t>
+        <w:t>Todo producto debe estar asociado a una categoría y opcionalmente a una especie (</w:t>
       </w:r>
       <w:proofErr w:type="spellStart"/>
       <w:r>
@@ -386,6 +408,9 @@
     <w:p>
       <w:pPr>
         <w:pStyle w:val="Ttulo2"/>
+        <w:rPr>
+          <w:lang w:val="es-AR"/>
+        </w:rPr>
       </w:pPr>
     </w:p>
     <w:p>
@@ -393,8 +418,13 @@
         <w:pStyle w:val="Ttulo2"/>
       </w:pPr>
       <w:r>
-        <w:t>Stock y Sucursales</w:t>
+        <w:t xml:space="preserve">Stock y </w:t>
       </w:r>
+      <w:proofErr w:type="spellStart"/>
+      <w:r>
+        <w:t>Sucursales</w:t>
+      </w:r>
+      <w:proofErr w:type="spellEnd"/>
     </w:p>
     <w:p>
       <w:pPr>
@@ -421,13 +451,8 @@
         <w:rPr>
           <w:lang w:val="es-ES"/>
         </w:rPr>
-        <w:t>No se puede realizar una v</w:t>
-      </w:r>
-      <w:r>
-        <w:rPr>
-          <w:lang w:val="es-ES"/>
-        </w:rPr>
-        <w:t>enta si el producto no cuenta con stock suficiente.</w:t>
+        <w:lastRenderedPageBreak/>
+        <w:t>No se puede realizar una venta si el producto no cuenta con stock suficiente.</w:t>
       </w:r>
     </w:p>
     <w:p>
@@ -443,6 +468,28 @@
         </w:rPr>
         <w:t>Toda entrada o salida de stock debe registrar la fecha y observaciones.</w:t>
       </w:r>
+    </w:p>
+    <w:p>
+      <w:pPr>
+        <w:pStyle w:val="Listaconnmeros"/>
+        <w:rPr>
+          <w:lang w:val="es-ES"/>
+        </w:rPr>
+      </w:pPr>
+      <w:r>
+        <w:rPr>
+          <w:lang w:val="es-ES"/>
+        </w:rPr>
+        <w:t>Cuando una sucursal registre una compra, automáticamente se debe actualizar el stock con los productos compras.</w:t>
+      </w:r>
+    </w:p>
+    <w:p>
+      <w:pPr>
+        <w:pStyle w:val="Listaconnmeros"/>
+        <w:rPr>
+          <w:lang w:val="es-ES"/>
+        </w:rPr>
+      </w:pPr>
     </w:p>
     <w:p>
       <w:pPr>
@@ -477,13 +524,7 @@
         <w:rPr>
           <w:lang w:val="es-ES"/>
         </w:rPr>
-        <w:t>Toda</w:t>
-      </w:r>
-      <w:r>
-        <w:rPr>
-          <w:lang w:val="es-ES"/>
-        </w:rPr>
-        <w:t xml:space="preserve"> venta debe generar un registro en Facturación con el detalle de los productos vendidos, cantidad y precio unitario.</w:t>
+        <w:t>Toda venta debe generar un registro con el detalle de los productos vendidos, cantidad y precio unitario.</w:t>
       </w:r>
     </w:p>
     <w:p>
@@ -497,7 +538,19 @@
         <w:rPr>
           <w:lang w:val="es-ES"/>
         </w:rPr>
-        <w:t>El total de la factura debe corresponder al detalle de los productos facturados.</w:t>
+        <w:t xml:space="preserve">El total de la factura debe corresponder al detalle de los productos </w:t>
+      </w:r>
+      <w:r>
+        <w:rPr>
+          <w:lang w:val="es-ES"/>
+        </w:rPr>
+        <w:t>vendidos</w:t>
+      </w:r>
+      <w:r>
+        <w:rPr>
+          <w:lang w:val="es-ES"/>
+        </w:rPr>
+        <w:t>.</w:t>
       </w:r>
     </w:p>
     <w:p>
@@ -511,18 +564,57 @@
         <w:rPr>
           <w:lang w:val="es-ES"/>
         </w:rPr>
-        <w:t>Una factura debe tener como mínimo un producto asociado.</w:t>
+        <w:t xml:space="preserve">Una </w:t>
+      </w:r>
+      <w:r>
+        <w:rPr>
+          <w:lang w:val="es-ES"/>
+        </w:rPr>
+        <w:t>venta</w:t>
+      </w:r>
+      <w:r>
+        <w:rPr>
+          <w:lang w:val="es-ES"/>
+        </w:rPr>
+        <w:t xml:space="preserve"> debe tener como mínimo un producto asociado.</w:t>
       </w:r>
     </w:p>
     <w:p>
       <w:pPr>
         <w:pStyle w:val="Ttulo2"/>
+        <w:rPr>
+          <w:lang w:val="es-AR"/>
+        </w:rPr>
       </w:pPr>
       <w:r>
-        <w:t>P</w:t>
+        <w:rPr>
+          <w:lang w:val="es-AR"/>
+        </w:rPr>
+        <w:t>Proveedores</w:t>
       </w:r>
       <w:r>
-        <w:t>roveedores y Compras (Farmacias)</w:t>
+        <w:rPr>
+          <w:lang w:val="es-AR"/>
+        </w:rPr>
+        <w:t>,</w:t>
+      </w:r>
+      <w:r>
+        <w:rPr>
+          <w:lang w:val="es-AR"/>
+        </w:rPr>
+        <w:t xml:space="preserve"> Compras</w:t>
+      </w:r>
+      <w:r>
+        <w:rPr>
+          <w:lang w:val="es-AR"/>
+        </w:rPr>
+        <w:t xml:space="preserve"> y Detalles c</w:t>
+      </w:r>
+      <w:r>
+        <w:rPr>
+          <w:lang w:val="es-AR"/>
+        </w:rPr>
+        <w:t>ompras</w:t>
       </w:r>
     </w:p>
     <w:p>
@@ -536,7 +628,19 @@
         <w:rPr>
           <w:lang w:val="es-ES"/>
         </w:rPr>
-        <w:t>Toda compra realizada a una farmacia debe estar asociada a un empleado y a la farmacia correspondiente.</w:t>
+        <w:t xml:space="preserve">Toda compra realizada </w:t>
+      </w:r>
+      <w:r>
+        <w:rPr>
+          <w:lang w:val="es-ES"/>
+        </w:rPr>
+        <w:t xml:space="preserve">en una sucursal </w:t>
+      </w:r>
+      <w:r>
+        <w:rPr>
+          <w:lang w:val="es-ES"/>
+        </w:rPr>
+        <w:t xml:space="preserve">debe estar asociada a un empleado </w:t>
       </w:r>
     </w:p>
     <w:p>
@@ -550,13 +654,7 @@
         <w:rPr>
           <w:lang w:val="es-ES"/>
         </w:rPr>
-        <w:t>El detalle de compra debe incluir producto, cantidad y precio unitario, y debe coincidir con el monto total de la compr</w:t>
-      </w:r>
-      <w:r>
-        <w:rPr>
-          <w:lang w:val="es-ES"/>
-        </w:rPr>
-        <w:t>a.</w:t>
+        <w:t>El detalle de compra debe incluir producto, cantidad y precio unitario, y debe coincidir con el monto total de la compra.</w:t>
       </w:r>
     </w:p>
     <w:p>
@@ -570,24 +668,26 @@
         <w:rPr>
           <w:lang w:val="es-ES"/>
         </w:rPr>
-        <w:t>No se permite registrar compras con productos inexistentes en la tabla Productos.</w:t>
+        <w:t>Los precios de productos</w:t>
       </w:r>
-    </w:p>
-    <w:p>
-      <w:pPr>
-        <w:pStyle w:val="Listaconnmeros"/>
-        <w:rPr>
-          <w:lang w:val="es-ES"/>
-        </w:rPr>
-      </w:pPr>
       <w:r>
         <w:rPr>
           <w:lang w:val="es-ES"/>
         </w:rPr>
-        <w:t>Los precios de productos por farmacia deben actualizarse periódicamente en la tabla Farmacias_Productos.</w:t>
+        <w:t xml:space="preserve"> </w:t>
       </w:r>
-      <w:bookmarkStart w:id="0" w:name="_GoBack"/>
-      <w:bookmarkEnd w:id="0"/>
+      <w:r>
+        <w:rPr>
+          <w:lang w:val="es-ES"/>
+        </w:rPr>
+        <w:t xml:space="preserve">deben actualizarse periódicamente en la tabla </w:t>
+      </w:r>
+      <w:r>
+        <w:rPr>
+          <w:lang w:val="es-ES"/>
+        </w:rPr>
+        <w:t>Productos</w:t>
+      </w:r>
     </w:p>
     <w:sectPr>
       <w:pgSz w:w="12240" w:h="15840"/>
@@ -600,7 +700,7 @@
 </file>
 
 <file path=word/numbering.xml><?xml version="1.0" encoding="utf-8"?>
-<w:numbering xmlns:wpc="http://schemas.microsoft.com/office/word/2010/wordprocessingCanvas" xmlns:cx="http://schemas.microsoft.com/office/drawing/2014/chartex" xmlns:mc="http://schemas.openxmlformats.org/markup-compatibility/2006" xmlns:o="urn:schemas-microsoft-com:office:office" xmlns:r="http://schemas.openxmlformats.org/officeDocument/2006/relationships" xmlns:m="http://schemas.openxmlformats.org/officeDocument/2006/math" xmlns:v="urn:schemas-microsoft-com:vml" xmlns:wp14="http://schemas.microsoft.com/office/word/2010/wordprocessingDrawing" xmlns:wp="http://schemas.openxmlformats.org/drawingml/2006/wordprocessingDrawing" xmlns:w10="urn:schemas-microsoft-com:office:word" xmlns:w="http://schemas.openxmlformats.org/wordprocessingml/2006/main" xmlns:w14="http://schemas.microsoft.com/office/word/2010/wordml" xmlns:w15="http://schemas.microsoft.com/office/word/2012/wordml" xmlns:w16se="http://schemas.microsoft.com/office/word/2015/wordml/symex" xmlns:wpg="http://schemas.microsoft.com/office/word/2010/wordprocessingGroup" xmlns:wpi="http://schemas.microsoft.com/office/word/2010/wordprocessingInk" xmlns:wne="http://schemas.microsoft.com/office/word/2006/wordml" xmlns:wps="http://schemas.microsoft.com/office/word/2010/wordprocessingShape" mc:Ignorable="w14 w15 w16se wp14">
+<w:numbering xmlns:wpc="http://schemas.microsoft.com/office/word/2010/wordprocessingCanvas" xmlns:cx="http://schemas.microsoft.com/office/drawing/2014/chartex" xmlns:cx1="http://schemas.microsoft.com/office/drawing/2015/9/8/chartex" xmlns:cx2="http://schemas.microsoft.com/office/drawing/2015/10/21/chartex" xmlns:cx3="http://schemas.microsoft.com/office/drawing/2016/5/9/chartex" xmlns:cx4="http://schemas.microsoft.com/office/drawing/2016/5/10/chartex" xmlns:cx5="http://schemas.microsoft.com/office/drawing/2016/5/11/chartex" xmlns:cx6="http://schemas.microsoft.com/office/drawing/2016/5/12/chartex" xmlns:cx7="http://schemas.microsoft.com/office/drawing/2016/5/13/chartex" xmlns:cx8="http://schemas.microsoft.com/office/drawing/2016/5/14/chartex" xmlns:mc="http://schemas.openxmlformats.org/markup-compatibility/2006" xmlns:aink="http://schemas.microsoft.com/office/drawing/2016/ink" xmlns:am3d="http://schemas.microsoft.com/office/drawing/2017/model3d" xmlns:o="urn:schemas-microsoft-com:office:office" xmlns:r="http://schemas.openxmlformats.org/officeDocument/2006/relationships" xmlns:m="http://schemas.openxmlformats.org/officeDocument/2006/math" xmlns:v="urn:schemas-microsoft-com:vml" xmlns:wp14="http://schemas.microsoft.com/office/word/2010/wordprocessingDrawing" xmlns:wp="http://schemas.openxmlformats.org/drawingml/2006/wordprocessingDrawing" xmlns:w10="urn:schemas-microsoft-com:office:word" xmlns:w="http://schemas.openxmlformats.org/wordprocessingml/2006/main" xmlns:w14="http://schemas.microsoft.com/office/word/2010/wordml" xmlns:w15="http://schemas.microsoft.com/office/word/2012/wordml" xmlns:w16cex="http://schemas.microsoft.com/office/word/2018/wordml/cex" xmlns:w16cid="http://schemas.microsoft.com/office/word/2016/wordml/cid" xmlns:w16="http://schemas.microsoft.com/office/word/2018/wordml" xmlns:w16sdtdh="http://schemas.microsoft.com/office/word/2020/wordml/sdtdatahash" xmlns:w16se="http://schemas.microsoft.com/office/word/2015/wordml/symex" xmlns:wpg="http://schemas.microsoft.com/office/word/2010/wordprocessingGroup" xmlns:wpi="http://schemas.microsoft.com/office/word/2010/wordprocessingInk" xmlns:wne="http://schemas.microsoft.com/office/word/2006/wordml" xmlns:wps="http://schemas.microsoft.com/office/word/2010/wordprocessingShape" mc:Ignorable="w14 w15 w16se w16cid w16 w16cex w16sdtdh wp14">
   <w:abstractNum w:abstractNumId="0" w15:restartNumberingAfterBreak="0">
     <w:nsid w:val="FFFFFF7C"/>
     <w:multiLevelType w:val="singleLevel"/>
@@ -736,7 +836,7 @@
   <w:abstractNum w:abstractNumId="7" w15:restartNumberingAfterBreak="0">
     <w:nsid w:val="FFFFFF88"/>
     <w:multiLevelType w:val="singleLevel"/>
-    <w:tmpl w:val="D0A62B40"/>
+    <w:tmpl w:val="C45ED2A2"/>
     <w:lvl w:ilvl="0">
       <w:start w:val="1"/>
       <w:numFmt w:val="decimal"/>
@@ -749,6 +849,9 @@
         </w:tabs>
         <w:ind w:left="360" w:hanging="360"/>
       </w:pPr>
+      <w:rPr>
+        <w:lang w:val="es-AR"/>
+      </w:rPr>
     </w:lvl>
   </w:abstractNum>
   <w:abstractNum w:abstractNumId="8" w15:restartNumberingAfterBreak="0">
@@ -803,7 +906,7 @@
 </file>
 
 <file path=word/styles.xml><?xml version="1.0" encoding="utf-8"?>
-<w:styles xmlns:mc="http://schemas.openxmlformats.org/markup-compatibility/2006" xmlns:r="http://schemas.openxmlformats.org/officeDocument/2006/relationships" xmlns:w="http://schemas.openxmlformats.org/wordprocessingml/2006/main" xmlns:w14="http://schemas.microsoft.com/office/word/2010/wordml" xmlns:w15="http://schemas.microsoft.com/office/word/2012/wordml" xmlns:w16se="http://schemas.microsoft.com/office/word/2015/wordml/symex" mc:Ignorable="w14 w15 w16se">
+<w:styles xmlns:mc="http://schemas.openxmlformats.org/markup-compatibility/2006" xmlns:r="http://schemas.openxmlformats.org/officeDocument/2006/relationships" xmlns:w="http://schemas.openxmlformats.org/wordprocessingml/2006/main" xmlns:w14="http://schemas.microsoft.com/office/word/2010/wordml" xmlns:w15="http://schemas.microsoft.com/office/word/2012/wordml" xmlns:w16cex="http://schemas.microsoft.com/office/word/2018/wordml/cex" xmlns:w16cid="http://schemas.microsoft.com/office/word/2016/wordml/cid" xmlns:w16="http://schemas.microsoft.com/office/word/2018/wordml" xmlns:w16sdtdh="http://schemas.microsoft.com/office/word/2020/wordml/sdtdatahash" xmlns:w16se="http://schemas.microsoft.com/office/word/2015/wordml/symex" mc:Ignorable="w14 w15 w16se w16cid w16 w16cex w16sdtdh">
   <w:docDefaults>
     <w:rPrDefault>
       <w:rPr>
@@ -819,7 +922,7 @@
       </w:pPr>
     </w:pPrDefault>
   </w:docDefaults>
-  <w:latentStyles w:defLockedState="0" w:defUIPriority="99" w:defSemiHidden="0" w:defUnhideWhenUsed="0" w:defQFormat="0" w:count="371">
+  <w:latentStyles w:defLockedState="0" w:defUIPriority="99" w:defSemiHidden="0" w:defUnhideWhenUsed="0" w:defQFormat="0" w:count="376">
     <w:lsdException w:name="Normal" w:uiPriority="0" w:qFormat="1"/>
     <w:lsdException w:name="heading 1" w:uiPriority="9" w:qFormat="1"/>
     <w:lsdException w:name="heading 2" w:semiHidden="1" w:uiPriority="9" w:unhideWhenUsed="1" w:qFormat="1"/>
@@ -925,7 +1028,6 @@
     <w:lsdException w:name="HTML Sample" w:semiHidden="1" w:unhideWhenUsed="1"/>
     <w:lsdException w:name="HTML Typewriter" w:semiHidden="1" w:unhideWhenUsed="1"/>
     <w:lsdException w:name="HTML Variable" w:semiHidden="1" w:unhideWhenUsed="1"/>
-    <w:lsdException w:name="Normal Table" w:semiHidden="1" w:unhideWhenUsed="1"/>
     <w:lsdException w:name="annotation subject" w:semiHidden="1" w:unhideWhenUsed="1"/>
     <w:lsdException w:name="No List" w:semiHidden="1" w:unhideWhenUsed="1"/>
     <w:lsdException w:name="Outline List 1" w:semiHidden="1" w:unhideWhenUsed="1"/>
@@ -968,11 +1070,8 @@
     <w:lsdException w:name="Table Contemporary" w:semiHidden="1" w:unhideWhenUsed="1"/>
     <w:lsdException w:name="Table Elegant" w:semiHidden="1" w:unhideWhenUsed="1"/>
     <w:lsdException w:name="Table Professional" w:semiHidden="1" w:unhideWhenUsed="1"/>
-    <w:lsdException w:name="Table Subtle 1" w:semiHidden="1" w:unhideWhenUsed="1"/>
     <w:lsdException w:name="Table Subtle 2" w:semiHidden="1" w:unhideWhenUsed="1"/>
     <w:lsdException w:name="Table Web 1" w:semiHidden="1" w:unhideWhenUsed="1"/>
-    <w:lsdException w:name="Table Web 2" w:semiHidden="1" w:unhideWhenUsed="1"/>
-    <w:lsdException w:name="Table Web 3" w:semiHidden="1" w:unhideWhenUsed="1"/>
     <w:lsdException w:name="Balloon Text" w:semiHidden="1" w:unhideWhenUsed="1"/>
     <w:lsdException w:name="Table Grid" w:uiPriority="59"/>
     <w:lsdException w:name="Table Theme" w:semiHidden="1" w:unhideWhenUsed="1"/>
@@ -1182,6 +1281,11 @@
     <w:lsdException w:name="List Table 5 Dark Accent 6" w:uiPriority="50"/>
     <w:lsdException w:name="List Table 6 Colorful Accent 6" w:uiPriority="51"/>
     <w:lsdException w:name="List Table 7 Colorful Accent 6" w:uiPriority="52"/>
+    <w:lsdException w:name="Mention" w:semiHidden="1" w:unhideWhenUsed="1"/>
+    <w:lsdException w:name="Smart Hyperlink" w:semiHidden="1" w:unhideWhenUsed="1"/>
+    <w:lsdException w:name="Hashtag" w:semiHidden="1" w:unhideWhenUsed="1"/>
+    <w:lsdException w:name="Unresolved Mention" w:semiHidden="1" w:unhideWhenUsed="1"/>
+    <w:lsdException w:name="Smart Link" w:semiHidden="1" w:unhideWhenUsed="1"/>
   </w:latentStyles>
   <w:style w:type="paragraph" w:default="1" w:styleId="Normal">
     <w:name w:val="Normal"/>

</xml_diff>